<commit_message>
Add Vulnerability Template for #44 and reference guides + Documentation.
Added TemplateVer1.json for vulnerable JS library remediation template. Added TopTenVulnerability-TemplateGuide.docx and updated Progress Weekly Logs.docx. Removed temporary file ~$ogress Weekly Logs.docx and added ~$pTenVulnerability-TemplateGuide.docx.
</commit_message>
<xml_diff>
--- a/references/Progress Weekly Logs.docx
+++ b/references/Progress Weekly Logs.docx
@@ -52,6 +52,9 @@
       </w:r>
     </w:p>
     <w:p>
+      <w:pPr>
+        <w:ind w:firstLine="360"/>
+      </w:pPr>
       <w:r>
         <w:t xml:space="preserve">The first week of development are more focused towards the project management side and testing boilerplate template </w:t>
       </w:r>
@@ -66,6 +69,9 @@
       </w:r>
     </w:p>
     <w:p>
+      <w:pPr>
+        <w:ind w:firstLine="360"/>
+      </w:pPr>
       <w:r>
         <w:t xml:space="preserve">Project management side, </w:t>
       </w:r>
@@ -160,6 +166,9 @@
       </w:r>
     </w:p>
     <w:p>
+      <w:pPr>
+        <w:ind w:firstLine="360"/>
+      </w:pPr>
       <w:r>
         <w:t xml:space="preserve">The future dedicated branches are for large-based features like generating vulnerability templates, integrating ZAP </w:t>
       </w:r>
@@ -168,11 +177,17 @@
       </w:r>
     </w:p>
     <w:p>
+      <w:pPr>
+        <w:ind w:firstLine="360"/>
+      </w:pPr>
       <w:r>
         <w:t xml:space="preserve">For the boilerplate template, I successfully create a simple browser extension that shows popup alerts “Hello World!” onto the browser every time the button inside the extension is clicked. </w:t>
       </w:r>
     </w:p>
     <w:p>
+      <w:pPr>
+        <w:ind w:firstLine="360"/>
+      </w:pPr>
       <w:r>
         <w:t>My plan for the first agile iteration (next week plan) is more onto researching the top 10 vulnerabilities</w:t>
       </w:r>

</xml_diff>